<commit_message>
Improved performance and bug fixes
</commit_message>
<xml_diff>
--- a/CS415 project artifacts/CS415 Group 8 SRS (Continued).docx
+++ b/CS415 project artifacts/CS415 Group 8 SRS (Continued).docx
@@ -1,6 +1,6 @@
 
 <file path=word/document.xml><?xml version="1.0" encoding="utf-8"?>
-<w:document xmlns:wpc="http://schemas.microsoft.com/office/word/2010/wordprocessingCanvas" xmlns:cx="http://schemas.microsoft.com/office/drawing/2014/chartex" xmlns:cx1="http://schemas.microsoft.com/office/drawing/2015/9/8/chartex" xmlns:cx2="http://schemas.microsoft.com/office/drawing/2015/10/21/chartex" xmlns:cx3="http://schemas.microsoft.com/office/drawing/2016/5/9/chartex" xmlns:cx4="http://schemas.microsoft.com/office/drawing/2016/5/10/chartex" xmlns:cx5="http://schemas.microsoft.com/office/drawing/2016/5/11/chartex" xmlns:cx6="http://schemas.microsoft.com/office/drawing/2016/5/12/chartex" xmlns:cx7="http://schemas.microsoft.com/office/drawing/2016/5/13/chartex" xmlns:cx8="http://schemas.microsoft.com/office/drawing/2016/5/14/chartex" xmlns:mc="http://schemas.openxmlformats.org/markup-compatibility/2006" xmlns:aink="http://schemas.microsoft.com/office/drawing/2016/ink" xmlns:am3d="http://schemas.microsoft.com/office/drawing/2017/model3d" xmlns:o="urn:schemas-microsoft-com:office:office" xmlns:r="http://schemas.openxmlformats.org/officeDocument/2006/relationships" xmlns:m="http://schemas.openxmlformats.org/officeDocument/2006/math" xmlns:v="urn:schemas-microsoft-com:vml" xmlns:wp14="http://schemas.microsoft.com/office/word/2010/wordprocessingDrawing" xmlns:wp="http://schemas.openxmlformats.org/drawingml/2006/wordprocessingDrawing" xmlns:w10="urn:schemas-microsoft-com:office:word" xmlns:w="http://schemas.openxmlformats.org/wordprocessingml/2006/main" xmlns:w14="http://schemas.microsoft.com/office/word/2010/wordml" xmlns:w15="http://schemas.microsoft.com/office/word/2012/wordml" xmlns:w16cid="http://schemas.microsoft.com/office/word/2016/wordml/cid" xmlns:w16se="http://schemas.microsoft.com/office/word/2015/wordml/symex" xmlns:wpg="http://schemas.microsoft.com/office/word/2010/wordprocessingGroup" xmlns:wpi="http://schemas.microsoft.com/office/word/2010/wordprocessingInk" xmlns:wne="http://schemas.microsoft.com/office/word/2006/wordml" xmlns:wps="http://schemas.microsoft.com/office/word/2010/wordprocessingShape" mc:Ignorable="w14 w15 w16se w16cid wp14">
+<w:document xmlns:wpc="http://schemas.microsoft.com/office/word/2010/wordprocessingCanvas" xmlns:cx="http://schemas.microsoft.com/office/drawing/2014/chartex" xmlns:cx1="http://schemas.microsoft.com/office/drawing/2015/9/8/chartex" xmlns:cx2="http://schemas.microsoft.com/office/drawing/2015/10/21/chartex" xmlns:cx3="http://schemas.microsoft.com/office/drawing/2016/5/9/chartex" xmlns:cx4="http://schemas.microsoft.com/office/drawing/2016/5/10/chartex" xmlns:cx5="http://schemas.microsoft.com/office/drawing/2016/5/11/chartex" xmlns:cx6="http://schemas.microsoft.com/office/drawing/2016/5/12/chartex" xmlns:cx7="http://schemas.microsoft.com/office/drawing/2016/5/13/chartex" xmlns:cx8="http://schemas.microsoft.com/office/drawing/2016/5/14/chartex" xmlns:mc="http://schemas.openxmlformats.org/markup-compatibility/2006" xmlns:aink="http://schemas.microsoft.com/office/drawing/2016/ink" xmlns:am3d="http://schemas.microsoft.com/office/drawing/2017/model3d" xmlns:o="urn:schemas-microsoft-com:office:office" xmlns:r="http://schemas.openxmlformats.org/officeDocument/2006/relationships" xmlns:m="http://schemas.openxmlformats.org/officeDocument/2006/math" xmlns:v="urn:schemas-microsoft-com:vml" xmlns:wp14="http://schemas.microsoft.com/office/word/2010/wordprocessingDrawing" xmlns:wp="http://schemas.openxmlformats.org/drawingml/2006/wordprocessingDrawing" xmlns:w10="urn:schemas-microsoft-com:office:word" xmlns:w="http://schemas.openxmlformats.org/wordprocessingml/2006/main" xmlns:w14="http://schemas.microsoft.com/office/word/2010/wordml" xmlns:w15="http://schemas.microsoft.com/office/word/2012/wordml" xmlns:w16cex="http://schemas.microsoft.com/office/word/2018/wordml/cex" xmlns:w16cid="http://schemas.microsoft.com/office/word/2016/wordml/cid" xmlns:w16="http://schemas.microsoft.com/office/word/2018/wordml" xmlns:w16se="http://schemas.microsoft.com/office/word/2015/wordml/symex" xmlns:wpg="http://schemas.microsoft.com/office/word/2010/wordprocessingGroup" xmlns:wpi="http://schemas.microsoft.com/office/word/2010/wordprocessingInk" xmlns:wne="http://schemas.microsoft.com/office/word/2006/wordml" xmlns:wps="http://schemas.microsoft.com/office/word/2010/wordprocessingShape" mc:Ignorable="w14 w15 w16se w16cid w16 w16cex wp14">
   <w:body>
     <w:p>
       <w:pPr>
@@ -184,18 +184,25 @@
             <w:tcW w:w="4615" w:type="dxa"/>
           </w:tcPr>
           <w:p>
-            <w:r>
-              <w:t>MealPay.Register:</w:t>
-            </w:r>
-          </w:p>
-          <w:p/>
-          <w:p/>
-          <w:p/>
-          <w:p>
+            <w:proofErr w:type="spellStart"/>
+            <w:r>
+              <w:t>MealPay.Register</w:t>
+            </w:r>
+            <w:proofErr w:type="spellEnd"/>
+            <w:r>
+              <w:t>:</w:t>
+            </w:r>
+          </w:p>
+          <w:p/>
+          <w:p/>
+          <w:p/>
+          <w:p>
+            <w:proofErr w:type="spellStart"/>
             <w:proofErr w:type="gramStart"/>
             <w:r>
               <w:t>MealPay.Register.Query</w:t>
             </w:r>
+            <w:proofErr w:type="spellEnd"/>
             <w:proofErr w:type="gramEnd"/>
             <w:r>
               <w:t>:</w:t>
@@ -204,10 +211,12 @@
           <w:p/>
           <w:p/>
           <w:p>
+            <w:proofErr w:type="spellStart"/>
             <w:proofErr w:type="gramStart"/>
             <w:r>
               <w:t>MealPay.Register.Validate</w:t>
             </w:r>
+            <w:proofErr w:type="spellEnd"/>
             <w:proofErr w:type="gramEnd"/>
             <w:r>
               <w:t>:</w:t>
@@ -216,10 +225,12 @@
           <w:p/>
           <w:p/>
           <w:p>
+            <w:proofErr w:type="spellStart"/>
             <w:proofErr w:type="gramStart"/>
             <w:r>
               <w:t>MealPay.Register.Ok</w:t>
             </w:r>
+            <w:proofErr w:type="spellEnd"/>
             <w:proofErr w:type="gramEnd"/>
           </w:p>
         </w:tc>
@@ -426,17 +437,24 @@
             <w:tcW w:w="4615" w:type="dxa"/>
           </w:tcPr>
           <w:p>
-            <w:r>
-              <w:t>MealDelivery.Request:</w:t>
-            </w:r>
-          </w:p>
-          <w:p/>
-          <w:p/>
-          <w:p>
+            <w:proofErr w:type="spellStart"/>
+            <w:r>
+              <w:t>MealDelivery.Request</w:t>
+            </w:r>
+            <w:proofErr w:type="spellEnd"/>
+            <w:r>
+              <w:t>:</w:t>
+            </w:r>
+          </w:p>
+          <w:p/>
+          <w:p/>
+          <w:p>
+            <w:proofErr w:type="spellStart"/>
             <w:proofErr w:type="gramStart"/>
             <w:r>
               <w:t>MealDelivery.Request.No</w:t>
             </w:r>
+            <w:proofErr w:type="spellEnd"/>
             <w:proofErr w:type="gramEnd"/>
             <w:r>
               <w:t>:</w:t>
@@ -474,10 +492,12 @@
             <w:tcW w:w="4615" w:type="dxa"/>
           </w:tcPr>
           <w:p>
+            <w:proofErr w:type="spellStart"/>
             <w:proofErr w:type="gramStart"/>
             <w:r>
               <w:t>MealDelivery.Confirm.Location</w:t>
             </w:r>
+            <w:proofErr w:type="spellEnd"/>
             <w:proofErr w:type="gramEnd"/>
             <w:r>
               <w:t>:</w:t>
@@ -487,10 +507,12 @@
           <w:p/>
           <w:p/>
           <w:p>
+            <w:proofErr w:type="spellStart"/>
             <w:proofErr w:type="gramStart"/>
             <w:r>
               <w:t>MealDelivery.Confirm.Location.No</w:t>
             </w:r>
+            <w:proofErr w:type="spellEnd"/>
             <w:proofErr w:type="gramEnd"/>
             <w:r>
               <w:t>:</w:t>
@@ -500,10 +522,12 @@
           <w:p/>
           <w:p/>
           <w:p>
+            <w:proofErr w:type="spellStart"/>
             <w:proofErr w:type="gramStart"/>
             <w:r>
               <w:t>MealDelivery.Confirm.Location.Ok</w:t>
             </w:r>
+            <w:proofErr w:type="spellEnd"/>
             <w:proofErr w:type="gramEnd"/>
             <w:r>
               <w:t>:</w:t>
@@ -543,6 +567,7 @@
             <w:tcW w:w="4615" w:type="dxa"/>
           </w:tcPr>
           <w:p>
+            <w:proofErr w:type="spellStart"/>
             <w:proofErr w:type="gramStart"/>
             <w:r>
               <w:t>MealDelivery.Delivery.</w:t>
@@ -550,6 +575,7 @@
             <w:r>
               <w:t>Instructions</w:t>
             </w:r>
+            <w:proofErr w:type="spellEnd"/>
             <w:proofErr w:type="gramEnd"/>
             <w:r>
               <w:t>:</w:t>
@@ -559,10 +585,12 @@
           <w:p/>
           <w:p/>
           <w:p>
+            <w:proofErr w:type="spellStart"/>
             <w:proofErr w:type="gramStart"/>
             <w:r>
               <w:t>MealDelivery.Delivery.Instructions.Send</w:t>
             </w:r>
+            <w:proofErr w:type="spellEnd"/>
             <w:proofErr w:type="gramEnd"/>
             <w:r>
               <w:t>:</w:t>
@@ -600,8 +628,27 @@
         <w:pStyle w:val="Heading1"/>
       </w:pPr>
       <w:r>
+        <w:rPr>
+          <w:b/>
+          <w:bCs/>
+          <w:u w:val="single"/>
+        </w:rPr>
         <w:lastRenderedPageBreak/>
-        <w:t>3.5 Create, View, Modify, and Delete Cafeteria Menu</w:t>
+        <w:t>3.5</w:t>
+      </w:r>
+      <w:r>
+        <w:rPr>
+          <w:u w:val="single"/>
+        </w:rPr>
+        <w:t xml:space="preserve"> </w:t>
+      </w:r>
+      <w:r>
+        <w:rPr>
+          <w:b/>
+          <w:bCs/>
+          <w:u w:val="single"/>
+        </w:rPr>
+        <w:t>Create, View, Modify, and Delete Cafeteria Menu</w:t>
       </w:r>
     </w:p>
     <w:p>
@@ -759,8 +806,13 @@
         <w:pStyle w:val="Heading2"/>
       </w:pPr>
       <w:r>
-        <w:t xml:space="preserve">     3.5.3 Functional Requirements</w:t>
-      </w:r>
+        <w:t xml:space="preserve">     </w:t>
+      </w:r>
+      <w:bookmarkStart w:id="0" w:name="_Hlk39583426"/>
+      <w:r>
+        <w:t>3.5.3 Functional Requirements</w:t>
+      </w:r>
+      <w:bookmarkEnd w:id="0"/>
     </w:p>
     <w:tbl>
       <w:tblPr>
@@ -778,10 +830,12 @@
             <w:tcW w:w="4615" w:type="dxa"/>
           </w:tcPr>
           <w:p>
+            <w:proofErr w:type="spellStart"/>
             <w:proofErr w:type="gramStart"/>
             <w:r>
               <w:t>Menu.Create.Request</w:t>
             </w:r>
+            <w:proofErr w:type="spellEnd"/>
             <w:proofErr w:type="gramEnd"/>
             <w:r>
               <w:t>:</w:t>
@@ -790,10 +844,12 @@
           <w:p/>
           <w:p/>
           <w:p>
+            <w:proofErr w:type="spellStart"/>
             <w:proofErr w:type="gramStart"/>
             <w:r>
               <w:t>Menu.Create.Assign</w:t>
             </w:r>
+            <w:proofErr w:type="spellEnd"/>
             <w:proofErr w:type="gramEnd"/>
             <w:r>
               <w:t>:</w:t>
@@ -803,10 +859,12 @@
           <w:p/>
           <w:p/>
           <w:p>
+            <w:proofErr w:type="spellStart"/>
             <w:proofErr w:type="gramStart"/>
             <w:r>
               <w:t>Menu.Create.Assign.Specials</w:t>
             </w:r>
+            <w:proofErr w:type="spellEnd"/>
             <w:proofErr w:type="gramEnd"/>
             <w:r>
               <w:t xml:space="preserve">: </w:t>
@@ -815,10 +873,12 @@
           <w:p/>
           <w:p/>
           <w:p>
+            <w:proofErr w:type="spellStart"/>
             <w:proofErr w:type="gramStart"/>
             <w:r>
               <w:t>Menu.Create.Date.Set</w:t>
             </w:r>
+            <w:proofErr w:type="spellEnd"/>
             <w:proofErr w:type="gramEnd"/>
             <w:r>
               <w:t>:</w:t>
@@ -860,10 +920,12 @@
             <w:tcW w:w="4615" w:type="dxa"/>
           </w:tcPr>
           <w:p>
+            <w:proofErr w:type="spellStart"/>
             <w:proofErr w:type="gramStart"/>
             <w:r>
               <w:t>Menu.Update.Request</w:t>
             </w:r>
+            <w:proofErr w:type="spellEnd"/>
             <w:proofErr w:type="gramEnd"/>
             <w:r>
               <w:t>:</w:t>
@@ -872,10 +934,12 @@
           <w:p/>
           <w:p/>
           <w:p>
+            <w:proofErr w:type="spellStart"/>
             <w:proofErr w:type="gramStart"/>
             <w:r>
               <w:t>Menu.Update.Assign</w:t>
             </w:r>
+            <w:proofErr w:type="spellEnd"/>
             <w:proofErr w:type="gramEnd"/>
             <w:r>
               <w:t>:</w:t>
@@ -885,10 +949,12 @@
           <w:p/>
           <w:p/>
           <w:p>
+            <w:proofErr w:type="spellStart"/>
             <w:proofErr w:type="gramStart"/>
             <w:r>
               <w:t>Menu.Update.Assign.Specials</w:t>
             </w:r>
+            <w:proofErr w:type="spellEnd"/>
             <w:proofErr w:type="gramEnd"/>
             <w:r>
               <w:t xml:space="preserve">: </w:t>
@@ -902,7 +968,15 @@
           </w:tcPr>
           <w:p>
             <w:r>
-              <w:t>The system shall allow requests to Up date menus from the menu manager.</w:t>
+              <w:t xml:space="preserve">The system shall allow requests to </w:t>
+            </w:r>
+            <w:proofErr w:type="spellStart"/>
+            <w:r>
+              <w:t>Up date</w:t>
+            </w:r>
+            <w:proofErr w:type="spellEnd"/>
+            <w:r>
+              <w:t xml:space="preserve"> menus from the menu manager.</w:t>
             </w:r>
           </w:p>
           <w:p/>
@@ -926,10 +1000,12 @@
             <w:tcW w:w="4615" w:type="dxa"/>
           </w:tcPr>
           <w:p>
+            <w:proofErr w:type="spellStart"/>
             <w:proofErr w:type="gramStart"/>
             <w:r>
               <w:t>Menu.Delete.Request</w:t>
             </w:r>
+            <w:proofErr w:type="spellEnd"/>
             <w:proofErr w:type="gramEnd"/>
             <w:r>
               <w:t>:</w:t>
@@ -938,10 +1014,12 @@
           <w:p/>
           <w:p/>
           <w:p>
+            <w:proofErr w:type="spellStart"/>
             <w:proofErr w:type="gramStart"/>
             <w:r>
               <w:t>Menu.Delete.OK</w:t>
             </w:r>
+            <w:proofErr w:type="spellEnd"/>
             <w:proofErr w:type="gramEnd"/>
             <w:r>
               <w:t>:</w:t>
@@ -966,19 +1044,1116 @@
         </w:tc>
       </w:tr>
     </w:tbl>
+    <w:p>
+      <w:pPr>
+        <w:pStyle w:val="Heading1"/>
+        <w:rPr>
+          <w:b/>
+          <w:bCs/>
+        </w:rPr>
+      </w:pPr>
+      <w:r>
+        <w:rPr>
+          <w:b/>
+          <w:bCs/>
+        </w:rPr>
+        <w:lastRenderedPageBreak/>
+        <w:t>Project Part 2 continued</w:t>
+      </w:r>
+    </w:p>
+    <w:p>
+      <w:pPr>
+        <w:pStyle w:val="Heading1"/>
+        <w:rPr>
+          <w:b/>
+          <w:bCs/>
+          <w:u w:val="single"/>
+        </w:rPr>
+      </w:pPr>
+      <w:r>
+        <w:rPr>
+          <w:b/>
+          <w:bCs/>
+          <w:u w:val="single"/>
+        </w:rPr>
+        <w:t>3.6 Order meals from local restaurants to be delivered</w:t>
+      </w:r>
+    </w:p>
+    <w:p>
+      <w:pPr>
+        <w:pStyle w:val="Heading2"/>
+      </w:pPr>
+      <w:r>
+        <w:t xml:space="preserve">   3.6.1 Description and Priority</w:t>
+      </w:r>
+    </w:p>
+    <w:p>
+      <w:pPr>
+        <w:ind w:left="567"/>
+      </w:pPr>
+      <w:r>
+        <w:t>The customer should be able to order any amount of meals from a local restaurant and also have it delivered to from the available locations in the COS. Priority = High.</w:t>
+      </w:r>
+    </w:p>
+    <w:p>
+      <w:pPr>
+        <w:pStyle w:val="Heading2"/>
+      </w:pPr>
+      <w:r>
+        <w:t xml:space="preserve">   3.</w:t>
+      </w:r>
+      <w:r>
+        <w:t>6</w:t>
+      </w:r>
+      <w:r>
+        <w:t>.2 Stimulus/Response Sequences</w:t>
+      </w:r>
+    </w:p>
+    <w:p>
+      <w:pPr>
+        <w:ind w:left="567"/>
+        <w:rPr>
+          <w:b/>
+          <w:bCs/>
+        </w:rPr>
+      </w:pPr>
+      <w:r>
+        <w:rPr>
+          <w:b/>
+          <w:bCs/>
+        </w:rPr>
+        <w:t>Similar to Feature 1: Order meals from cafeteria menu to be picked up or delivered.</w:t>
+      </w:r>
+    </w:p>
+    <w:p>
+      <w:pPr>
+        <w:pStyle w:val="Heading2"/>
+      </w:pPr>
+      <w:r>
+        <w:rPr>
+          <w:b/>
+          <w:bCs/>
+        </w:rPr>
+        <w:t xml:space="preserve">   </w:t>
+      </w:r>
+      <w:r>
+        <w:t>3.</w:t>
+      </w:r>
+      <w:r>
+        <w:t>6</w:t>
+      </w:r>
+      <w:r>
+        <w:t>.3 Functional Requirements</w:t>
+      </w:r>
+    </w:p>
+    <w:p>
+      <w:pPr>
+        <w:ind w:left="567"/>
+        <w:rPr>
+          <w:b/>
+          <w:bCs/>
+        </w:rPr>
+      </w:pPr>
+      <w:r>
+        <w:rPr>
+          <w:b/>
+          <w:bCs/>
+        </w:rPr>
+        <w:t>Similar to Feature 1: Order meals from cafeteria menu to be picked up or delivered.</w:t>
+      </w:r>
+    </w:p>
+    <w:p>
+      <w:pPr>
+        <w:rPr>
+          <w:b/>
+          <w:bCs/>
+        </w:rPr>
+      </w:pPr>
+    </w:p>
+    <w:p>
+      <w:pPr>
+        <w:pStyle w:val="Heading1"/>
+        <w:rPr>
+          <w:b/>
+          <w:bCs/>
+          <w:u w:val="single"/>
+        </w:rPr>
+      </w:pPr>
+      <w:r>
+        <w:rPr>
+          <w:b/>
+          <w:bCs/>
+          <w:u w:val="single"/>
+        </w:rPr>
+        <w:t>3.7 Create, View, Modify, and Delete Cafeteria Menu</w:t>
+      </w:r>
+    </w:p>
+    <w:p>
+      <w:pPr>
+        <w:pStyle w:val="Heading2"/>
+        <w:jc w:val="both"/>
+      </w:pPr>
+      <w:r>
+        <w:t xml:space="preserve">    3.7.1 Description and Priority</w:t>
+      </w:r>
+    </w:p>
+    <w:p>
+      <w:pPr>
+        <w:ind w:left="567"/>
+      </w:pPr>
+      <w:r>
+        <w:t>The menu manager should be able to create, update and delete menus. He should be able to add both regular food items as well as define the specials for any given day’s menu. Priority = High.</w:t>
+      </w:r>
+    </w:p>
+    <w:p>
+      <w:pPr>
+        <w:pStyle w:val="Heading2"/>
+      </w:pPr>
+      <w:r>
+        <w:t xml:space="preserve">     3.7.2 Stimulus/Response Sequences</w:t>
+      </w:r>
+    </w:p>
+    <w:p>
+      <w:pPr>
+        <w:ind w:left="567"/>
+      </w:pPr>
+      <w:r>
+        <w:rPr>
+          <w:b/>
+          <w:bCs/>
+        </w:rPr>
+        <w:t>Stimulus:</w:t>
+      </w:r>
+      <w:r>
+        <w:rPr>
+          <w:b/>
+          <w:bCs/>
+        </w:rPr>
+        <w:t xml:space="preserve"> </w:t>
+      </w:r>
+      <w:r>
+        <w:t>Menu manager requests to create a menu.</w:t>
+      </w:r>
+    </w:p>
+    <w:p>
+      <w:pPr>
+        <w:ind w:left="567"/>
+      </w:pPr>
+      <w:r>
+        <w:rPr>
+          <w:b/>
+          <w:bCs/>
+        </w:rPr>
+        <w:t>Response:</w:t>
+      </w:r>
+      <w:r>
+        <w:rPr>
+          <w:b/>
+          <w:bCs/>
+        </w:rPr>
+        <w:t xml:space="preserve"> </w:t>
+      </w:r>
+      <w:r>
+        <w:t>The system queries the manager for menu details and the list of food items that is to be put on the menu for that particular day.</w:t>
+      </w:r>
+    </w:p>
+    <w:p>
+      <w:pPr>
+        <w:ind w:left="567"/>
+      </w:pPr>
+      <w:r>
+        <w:rPr>
+          <w:b/>
+          <w:bCs/>
+        </w:rPr>
+        <w:t>Stimulus:</w:t>
+      </w:r>
+      <w:r>
+        <w:rPr>
+          <w:b/>
+          <w:bCs/>
+        </w:rPr>
+        <w:t xml:space="preserve"> </w:t>
+      </w:r>
+      <w:r>
+        <w:t>The menu manager requests to update a particular menu.</w:t>
+      </w:r>
+    </w:p>
+    <w:p>
+      <w:pPr>
+        <w:ind w:left="567"/>
+      </w:pPr>
+      <w:r>
+        <w:rPr>
+          <w:b/>
+          <w:bCs/>
+        </w:rPr>
+        <w:t>Response:</w:t>
+      </w:r>
+      <w:r>
+        <w:rPr>
+          <w:b/>
+          <w:bCs/>
+        </w:rPr>
+        <w:t xml:space="preserve"> </w:t>
+      </w:r>
+      <w:r>
+        <w:t>The system queries the manager for the updated menu details.</w:t>
+      </w:r>
+    </w:p>
+    <w:p>
+      <w:pPr>
+        <w:ind w:left="567"/>
+      </w:pPr>
+      <w:r>
+        <w:rPr>
+          <w:b/>
+          <w:bCs/>
+        </w:rPr>
+        <w:t>Stimulus:</w:t>
+      </w:r>
+      <w:r>
+        <w:rPr>
+          <w:b/>
+          <w:bCs/>
+        </w:rPr>
+        <w:t xml:space="preserve"> </w:t>
+      </w:r>
+      <w:r>
+        <w:t>The menu manager requests to delete a particular menu.</w:t>
+      </w:r>
+    </w:p>
+    <w:p>
+      <w:pPr>
+        <w:ind w:left="567"/>
+      </w:pPr>
+      <w:r>
+        <w:rPr>
+          <w:b/>
+          <w:bCs/>
+        </w:rPr>
+        <w:t>Response:</w:t>
+      </w:r>
+      <w:r>
+        <w:t xml:space="preserve"> The system queries the menu manager for which particular menu is to be deleted.</w:t>
+      </w:r>
+    </w:p>
+    <w:p>
+      <w:pPr>
+        <w:pStyle w:val="Heading2"/>
+      </w:pPr>
+      <w:r>
+        <w:t xml:space="preserve">     3.7.3 Functional Requirements</w:t>
+      </w:r>
+    </w:p>
+    <w:tbl>
+      <w:tblPr>
+        <w:tblStyle w:val="TableGrid"/>
+        <w:tblW w:w="0" w:type="auto"/>
+        <w:tblLook w:val="04A0" w:firstRow="1" w:lastRow="0" w:firstColumn="1" w:lastColumn="0" w:noHBand="0" w:noVBand="1"/>
+      </w:tblPr>
+      <w:tblGrid>
+        <w:gridCol w:w="4615"/>
+        <w:gridCol w:w="4615"/>
+      </w:tblGrid>
+      <w:tr>
+        <w:tc>
+          <w:tcPr>
+            <w:tcW w:w="4615" w:type="dxa"/>
+          </w:tcPr>
+          <w:p>
+            <w:proofErr w:type="spellStart"/>
+            <w:proofErr w:type="gramStart"/>
+            <w:r>
+              <w:t>Menu.Create.Request</w:t>
+            </w:r>
+            <w:proofErr w:type="spellEnd"/>
+            <w:proofErr w:type="gramEnd"/>
+            <w:r>
+              <w:t>:</w:t>
+            </w:r>
+          </w:p>
+          <w:p/>
+          <w:p/>
+          <w:p>
+            <w:proofErr w:type="spellStart"/>
+            <w:proofErr w:type="gramStart"/>
+            <w:r>
+              <w:t>Menu.Create.Assign</w:t>
+            </w:r>
+            <w:proofErr w:type="spellEnd"/>
+            <w:proofErr w:type="gramEnd"/>
+            <w:r>
+              <w:t>:</w:t>
+            </w:r>
+          </w:p>
+          <w:p/>
+          <w:p/>
+          <w:p/>
+          <w:p>
+            <w:proofErr w:type="spellStart"/>
+            <w:proofErr w:type="gramStart"/>
+            <w:r>
+              <w:t>Menu.Create.Assign.Specials</w:t>
+            </w:r>
+            <w:proofErr w:type="spellEnd"/>
+            <w:proofErr w:type="gramEnd"/>
+            <w:r>
+              <w:t xml:space="preserve">: </w:t>
+            </w:r>
+          </w:p>
+          <w:p/>
+          <w:p/>
+          <w:p>
+            <w:proofErr w:type="spellStart"/>
+            <w:proofErr w:type="gramStart"/>
+            <w:r>
+              <w:t>Menu.Create.Date.Set</w:t>
+            </w:r>
+            <w:proofErr w:type="spellEnd"/>
+            <w:proofErr w:type="gramEnd"/>
+            <w:r>
+              <w:t>:</w:t>
+            </w:r>
+          </w:p>
+        </w:tc>
+        <w:tc>
+          <w:tcPr>
+            <w:tcW w:w="4615" w:type="dxa"/>
+          </w:tcPr>
+          <w:p>
+            <w:r>
+              <w:t>The system shall allow the Menu manager to request to create a menu.</w:t>
+            </w:r>
+          </w:p>
+          <w:p/>
+          <w:p>
+            <w:r>
+              <w:t>Once the System accepts the Menu Managers request, it shall allow the menu manager to assign food items to the menu.</w:t>
+            </w:r>
+          </w:p>
+          <w:p/>
+          <w:p>
+            <w:r>
+              <w:t>The system shall allow the menu manager to set specials for that particular menu.</w:t>
+            </w:r>
+          </w:p>
+          <w:p/>
+          <w:p>
+            <w:r>
+              <w:lastRenderedPageBreak/>
+              <w:t>The system shall allow the menu manager to set a specified date for that particular menu.</w:t>
+            </w:r>
+          </w:p>
+        </w:tc>
+      </w:tr>
+      <w:tr>
+        <w:tc>
+          <w:tcPr>
+            <w:tcW w:w="4615" w:type="dxa"/>
+          </w:tcPr>
+          <w:p>
+            <w:proofErr w:type="spellStart"/>
+            <w:proofErr w:type="gramStart"/>
+            <w:r>
+              <w:lastRenderedPageBreak/>
+              <w:t>Menu.Update.Request</w:t>
+            </w:r>
+            <w:proofErr w:type="spellEnd"/>
+            <w:proofErr w:type="gramEnd"/>
+            <w:r>
+              <w:t>:</w:t>
+            </w:r>
+          </w:p>
+          <w:p/>
+          <w:p/>
+          <w:p>
+            <w:proofErr w:type="spellStart"/>
+            <w:proofErr w:type="gramStart"/>
+            <w:r>
+              <w:t>Menu.Update.Assign</w:t>
+            </w:r>
+            <w:proofErr w:type="spellEnd"/>
+            <w:proofErr w:type="gramEnd"/>
+            <w:r>
+              <w:t>:</w:t>
+            </w:r>
+          </w:p>
+          <w:p/>
+          <w:p/>
+          <w:p/>
+          <w:p>
+            <w:proofErr w:type="spellStart"/>
+            <w:proofErr w:type="gramStart"/>
+            <w:r>
+              <w:t>Menu.Update.Assign.Specials</w:t>
+            </w:r>
+            <w:proofErr w:type="spellEnd"/>
+            <w:proofErr w:type="gramEnd"/>
+            <w:r>
+              <w:t xml:space="preserve">: </w:t>
+            </w:r>
+          </w:p>
+          <w:p/>
+        </w:tc>
+        <w:tc>
+          <w:tcPr>
+            <w:tcW w:w="4615" w:type="dxa"/>
+          </w:tcPr>
+          <w:p>
+            <w:r>
+              <w:t xml:space="preserve">The system shall allow requests to </w:t>
+            </w:r>
+            <w:proofErr w:type="spellStart"/>
+            <w:r>
+              <w:t>Up date</w:t>
+            </w:r>
+            <w:proofErr w:type="spellEnd"/>
+            <w:r>
+              <w:t xml:space="preserve"> menus from the menu manager.</w:t>
+            </w:r>
+          </w:p>
+          <w:p/>
+          <w:p>
+            <w:r>
+              <w:t>Once the update request is accepted, the system shall allow the Menu Manager to update the list of food items on a given menu.</w:t>
+            </w:r>
+          </w:p>
+          <w:p/>
+          <w:p>
+            <w:r>
+              <w:t>The system shall allow the Menu Manager to update any particular menu’s specials.</w:t>
+            </w:r>
+          </w:p>
+          <w:p/>
+        </w:tc>
+      </w:tr>
+      <w:tr>
+        <w:tc>
+          <w:tcPr>
+            <w:tcW w:w="4615" w:type="dxa"/>
+          </w:tcPr>
+          <w:p>
+            <w:proofErr w:type="spellStart"/>
+            <w:proofErr w:type="gramStart"/>
+            <w:r>
+              <w:t>Menu.Delete.Request</w:t>
+            </w:r>
+            <w:proofErr w:type="spellEnd"/>
+            <w:proofErr w:type="gramEnd"/>
+            <w:r>
+              <w:t>:</w:t>
+            </w:r>
+          </w:p>
+          <w:p/>
+          <w:p/>
+          <w:p>
+            <w:proofErr w:type="spellStart"/>
+            <w:proofErr w:type="gramStart"/>
+            <w:r>
+              <w:t>Menu.Delete.OK</w:t>
+            </w:r>
+            <w:proofErr w:type="spellEnd"/>
+            <w:proofErr w:type="gramEnd"/>
+            <w:r>
+              <w:t>:</w:t>
+            </w:r>
+          </w:p>
+        </w:tc>
+        <w:tc>
+          <w:tcPr>
+            <w:tcW w:w="4615" w:type="dxa"/>
+          </w:tcPr>
+          <w:p>
+            <w:r>
+              <w:t>The system shall let the Menu Manager request to delete a particular menu.</w:t>
+            </w:r>
+          </w:p>
+          <w:p/>
+          <w:p>
+            <w:r>
+              <w:t>The system shall confirm the deletion request and remove the specified menu(s)</w:t>
+            </w:r>
+          </w:p>
+        </w:tc>
+      </w:tr>
+    </w:tbl>
+    <w:p>
+      <w:pPr>
+        <w:rPr>
+          <w:b/>
+          <w:bCs/>
+        </w:rPr>
+      </w:pPr>
+      <w:r>
+        <w:br/>
+      </w:r>
+    </w:p>
+    <w:p>
+      <w:pPr>
+        <w:pStyle w:val="Heading1"/>
+        <w:rPr>
+          <w:b/>
+          <w:bCs/>
+          <w:u w:val="single"/>
+        </w:rPr>
+      </w:pPr>
+      <w:r>
+        <w:rPr>
+          <w:b/>
+          <w:bCs/>
+          <w:u w:val="single"/>
+        </w:rPr>
+        <w:t>3.</w:t>
+      </w:r>
+      <w:r>
+        <w:rPr>
+          <w:b/>
+          <w:bCs/>
+          <w:u w:val="single"/>
+        </w:rPr>
+        <w:t>8</w:t>
+      </w:r>
+      <w:r>
+        <w:rPr>
+          <w:b/>
+          <w:bCs/>
+          <w:u w:val="single"/>
+        </w:rPr>
+        <w:t xml:space="preserve"> Register for Meal Payment Options</w:t>
+      </w:r>
+      <w:r>
+        <w:rPr>
+          <w:b/>
+          <w:bCs/>
+          <w:u w:val="single"/>
+        </w:rPr>
+        <w:t xml:space="preserve"> (Credit/Debit Card Payment Option)</w:t>
+      </w:r>
+    </w:p>
+    <w:p>
+      <w:pPr>
+        <w:pStyle w:val="Heading2"/>
+      </w:pPr>
+      <w:r>
+        <w:t xml:space="preserve">    3.8.1 Description and Priority</w:t>
+      </w:r>
+    </w:p>
+    <w:p>
+      <w:pPr>
+        <w:ind w:left="709"/>
+        <w:jc w:val="both"/>
+      </w:pPr>
+      <w:r>
+        <w:t>A cafeteria patron who has been verified may attempt to register for credit/debit card so that they don’t have to pay with cash and so that they are able to have orders delivered to them as opposed to going to the pickup location. Priority = Medium.</w:t>
+      </w:r>
+    </w:p>
+    <w:p>
+      <w:pPr>
+        <w:pStyle w:val="Heading2"/>
+      </w:pPr>
+      <w:r>
+        <w:t xml:space="preserve">    3.8.2 Stimulus/Response Sequences</w:t>
+      </w:r>
+    </w:p>
+    <w:p>
+      <w:pPr>
+        <w:ind w:left="567"/>
+      </w:pPr>
+      <w:r>
+        <w:rPr>
+          <w:b/>
+          <w:bCs/>
+        </w:rPr>
+        <w:t>Stimulus</w:t>
+      </w:r>
+      <w:r>
+        <w:t xml:space="preserve">: Patron requests to be registered for </w:t>
+      </w:r>
+      <w:r>
+        <w:t>credit/debit card</w:t>
+      </w:r>
+      <w:r>
+        <w:t xml:space="preserve"> payment</w:t>
+      </w:r>
+      <w:r>
+        <w:t xml:space="preserve">. </w:t>
+      </w:r>
+    </w:p>
+    <w:p>
+      <w:pPr>
+        <w:ind w:left="567"/>
+      </w:pPr>
+      <w:r>
+        <w:rPr>
+          <w:b/>
+          <w:bCs/>
+        </w:rPr>
+        <w:t>Response</w:t>
+      </w:r>
+      <w:r>
+        <w:t xml:space="preserve">: System queries patron for </w:t>
+      </w:r>
+      <w:r>
+        <w:t xml:space="preserve">credit/debit card </w:t>
+      </w:r>
+      <w:r>
+        <w:t>details.</w:t>
+      </w:r>
+    </w:p>
+    <w:p>
+      <w:pPr>
+        <w:ind w:left="567"/>
+      </w:pPr>
+      <w:r>
+        <w:rPr>
+          <w:b/>
+          <w:bCs/>
+        </w:rPr>
+        <w:t>Stimulus</w:t>
+      </w:r>
+      <w:r>
+        <w:t xml:space="preserve">: Patron submits </w:t>
+      </w:r>
+      <w:r>
+        <w:t xml:space="preserve">credit/debit card </w:t>
+      </w:r>
+      <w:r>
+        <w:t>details</w:t>
+      </w:r>
+    </w:p>
+    <w:p>
+      <w:pPr>
+        <w:ind w:left="567"/>
+      </w:pPr>
+      <w:r>
+        <w:rPr>
+          <w:b/>
+          <w:bCs/>
+        </w:rPr>
+        <w:t>Response</w:t>
+      </w:r>
+      <w:r>
+        <w:t xml:space="preserve">: System validates and accepts payroll details and the patron is now registered for </w:t>
+      </w:r>
+      <w:r>
+        <w:t>credit/debit card payment</w:t>
+      </w:r>
+      <w:r>
+        <w:t>.</w:t>
+      </w:r>
+    </w:p>
+    <w:p>
+      <w:pPr>
+        <w:ind w:left="567"/>
+      </w:pPr>
+    </w:p>
+    <w:p>
+      <w:pPr>
+        <w:pStyle w:val="Heading2"/>
+      </w:pPr>
+      <w:r>
+        <w:t xml:space="preserve">    3.8.3 Functional Requirements</w:t>
+      </w:r>
+    </w:p>
+    <w:p>
+      <w:r>
+        <w:t xml:space="preserve">       </w:t>
+      </w:r>
+    </w:p>
+    <w:tbl>
+      <w:tblPr>
+        <w:tblStyle w:val="TableGrid"/>
+        <w:tblW w:w="0" w:type="auto"/>
+        <w:tblLook w:val="04A0" w:firstRow="1" w:lastRow="0" w:firstColumn="1" w:lastColumn="0" w:noHBand="0" w:noVBand="1"/>
+      </w:tblPr>
+      <w:tblGrid>
+        <w:gridCol w:w="4615"/>
+        <w:gridCol w:w="4615"/>
+      </w:tblGrid>
+      <w:tr>
+        <w:tc>
+          <w:tcPr>
+            <w:tcW w:w="4615" w:type="dxa"/>
+          </w:tcPr>
+          <w:p>
+            <w:proofErr w:type="spellStart"/>
+            <w:r>
+              <w:t>MealPay.Register</w:t>
+            </w:r>
+            <w:proofErr w:type="spellEnd"/>
+            <w:r>
+              <w:t>:</w:t>
+            </w:r>
+          </w:p>
+          <w:p/>
+          <w:p/>
+          <w:p/>
+          <w:p>
+            <w:proofErr w:type="spellStart"/>
+            <w:proofErr w:type="gramStart"/>
+            <w:r>
+              <w:t>MealPay.Register.Query</w:t>
+            </w:r>
+            <w:proofErr w:type="spellEnd"/>
+            <w:proofErr w:type="gramEnd"/>
+            <w:r>
+              <w:t>:</w:t>
+            </w:r>
+          </w:p>
+          <w:p/>
+          <w:p/>
+          <w:p>
+            <w:proofErr w:type="spellStart"/>
+            <w:proofErr w:type="gramStart"/>
+            <w:r>
+              <w:t>MealPay.Register.Validate</w:t>
+            </w:r>
+            <w:proofErr w:type="spellEnd"/>
+            <w:proofErr w:type="gramEnd"/>
+            <w:r>
+              <w:t>:</w:t>
+            </w:r>
+          </w:p>
+          <w:p/>
+          <w:p/>
+          <w:p>
+            <w:proofErr w:type="spellStart"/>
+            <w:proofErr w:type="gramStart"/>
+            <w:r>
+              <w:t>MealPay.Register.Ok</w:t>
+            </w:r>
+            <w:proofErr w:type="spellEnd"/>
+            <w:proofErr w:type="gramEnd"/>
+          </w:p>
+        </w:tc>
+        <w:tc>
+          <w:tcPr>
+            <w:tcW w:w="4615" w:type="dxa"/>
+          </w:tcPr>
+          <w:p>
+            <w:r>
+              <w:lastRenderedPageBreak/>
+              <w:t xml:space="preserve">The system shall let a patron that is logged into the Cafeteria Ordering System, register for </w:t>
+            </w:r>
+            <w:r>
+              <w:t>credit/debit card payment</w:t>
+            </w:r>
+            <w:r>
+              <w:t>.</w:t>
+            </w:r>
+          </w:p>
+          <w:p/>
+          <w:p>
+            <w:r>
+              <w:lastRenderedPageBreak/>
+              <w:t xml:space="preserve">The system shall prompt the patron for further details pertaining to the </w:t>
+            </w:r>
+            <w:r>
+              <w:t>credit/debit card payment</w:t>
+            </w:r>
+            <w:r>
+              <w:t>.</w:t>
+            </w:r>
+          </w:p>
+          <w:p/>
+          <w:p>
+            <w:r>
+              <w:t>The system shall verify and validate that the details the patron entered are correct.</w:t>
+            </w:r>
+          </w:p>
+          <w:p/>
+          <w:p>
+            <w:r>
+              <w:t xml:space="preserve">Once the system validates and verifies the supplied information, the patron’s </w:t>
+            </w:r>
+            <w:r>
+              <w:t xml:space="preserve">credit/debit card payment </w:t>
+            </w:r>
+            <w:r>
+              <w:t>status shall be set accordingly.</w:t>
+            </w:r>
+          </w:p>
+        </w:tc>
+      </w:tr>
+    </w:tbl>
     <w:p/>
     <w:p>
       <w:pPr>
         <w:pStyle w:val="Heading1"/>
-      </w:pPr>
-      <w:r>
-        <w:br/>
-      </w:r>
-    </w:p>
-    <w:p>
-      <w:bookmarkStart w:id="0" w:name="_GoBack"/>
-      <w:bookmarkEnd w:id="0"/>
-    </w:p>
+        <w:rPr>
+          <w:b/>
+          <w:bCs/>
+          <w:u w:val="single"/>
+        </w:rPr>
+      </w:pPr>
+      <w:r>
+        <w:rPr>
+          <w:b/>
+          <w:bCs/>
+          <w:u w:val="single"/>
+        </w:rPr>
+        <w:t>3.</w:t>
+      </w:r>
+      <w:r>
+        <w:rPr>
+          <w:b/>
+          <w:bCs/>
+          <w:u w:val="single"/>
+        </w:rPr>
+        <w:t>9</w:t>
+      </w:r>
+      <w:r>
+        <w:rPr>
+          <w:b/>
+          <w:bCs/>
+          <w:u w:val="single"/>
+        </w:rPr>
+        <w:t xml:space="preserve"> </w:t>
+      </w:r>
+      <w:r>
+        <w:rPr>
+          <w:b/>
+          <w:bCs/>
+          <w:u w:val="single"/>
+        </w:rPr>
+        <w:t>Produce recipes and ingredient lists for custom meals from cafeteria</w:t>
+      </w:r>
+    </w:p>
+    <w:p>
+      <w:pPr>
+        <w:pStyle w:val="Heading2"/>
+      </w:pPr>
+      <w:r>
+        <w:t xml:space="preserve">    3.9.1 Description and Priority</w:t>
+      </w:r>
+    </w:p>
+    <w:p>
+      <w:pPr>
+        <w:ind w:left="709"/>
+        <w:jc w:val="both"/>
+      </w:pPr>
+      <w:r>
+        <w:t>the patron should be able to produce recipes with given ingredient list for custom meals from the cafeteria</w:t>
+      </w:r>
+    </w:p>
+    <w:p>
+      <w:pPr>
+        <w:pStyle w:val="Heading2"/>
+      </w:pPr>
+      <w:r>
+        <w:t xml:space="preserve">    3.9.2 Stimulus/Response Sequences</w:t>
+      </w:r>
+    </w:p>
+    <w:p>
+      <w:pPr>
+        <w:ind w:left="567"/>
+      </w:pPr>
+      <w:r>
+        <w:rPr>
+          <w:b/>
+          <w:bCs/>
+        </w:rPr>
+        <w:t>Stimulus</w:t>
+      </w:r>
+      <w:r>
+        <w:t>: patron requests to order meal</w:t>
+      </w:r>
+    </w:p>
+    <w:p>
+      <w:pPr>
+        <w:ind w:left="567"/>
+      </w:pPr>
+      <w:r>
+        <w:rPr>
+          <w:b/>
+          <w:bCs/>
+        </w:rPr>
+        <w:t>Response</w:t>
+      </w:r>
+      <w:r>
+        <w:t>:</w:t>
+      </w:r>
+      <w:r>
+        <w:t xml:space="preserve"> system displays the order form </w:t>
+      </w:r>
+    </w:p>
+    <w:p>
+      <w:pPr>
+        <w:ind w:left="567"/>
+      </w:pPr>
+      <w:r>
+        <w:rPr>
+          <w:b/>
+          <w:bCs/>
+        </w:rPr>
+        <w:t>Stimulus</w:t>
+      </w:r>
+      <w:r>
+        <w:t xml:space="preserve">: </w:t>
+      </w:r>
+      <w:r>
+        <w:t>patron selects menu item from the dropdown of menu items</w:t>
+      </w:r>
+    </w:p>
+    <w:p>
+      <w:pPr>
+        <w:ind w:left="567"/>
+      </w:pPr>
+      <w:r>
+        <w:rPr>
+          <w:b/>
+          <w:bCs/>
+        </w:rPr>
+        <w:t>Response</w:t>
+      </w:r>
+      <w:r>
+        <w:t xml:space="preserve">: </w:t>
+      </w:r>
+      <w:r>
+        <w:t>System displays list of ingredients for the selected item</w:t>
+      </w:r>
+    </w:p>
+    <w:p>
+      <w:pPr>
+        <w:ind w:left="567"/>
+      </w:pPr>
+      <w:r>
+        <w:rPr>
+          <w:b/>
+          <w:bCs/>
+        </w:rPr>
+        <w:t>Stimulus</w:t>
+      </w:r>
+      <w:r>
+        <w:t>: patron selects the ingredients from the list provided and saves the choice</w:t>
+      </w:r>
+    </w:p>
+    <w:p>
+      <w:pPr>
+        <w:ind w:left="567"/>
+      </w:pPr>
+      <w:r>
+        <w:rPr>
+          <w:b/>
+          <w:bCs/>
+        </w:rPr>
+        <w:t>Response</w:t>
+      </w:r>
+      <w:r>
+        <w:t xml:space="preserve">: System saves the selected ingredient </w:t>
+      </w:r>
+    </w:p>
+    <w:p>
+      <w:pPr>
+        <w:pStyle w:val="Heading2"/>
+      </w:pPr>
+      <w:r>
+        <w:t xml:space="preserve">    3.9.3 Functional Requirements</w:t>
+      </w:r>
+    </w:p>
+    <w:p>
+      <w:r>
+        <w:t xml:space="preserve">       </w:t>
+      </w:r>
+    </w:p>
+    <w:tbl>
+      <w:tblPr>
+        <w:tblStyle w:val="TableGrid"/>
+        <w:tblW w:w="9318" w:type="dxa"/>
+        <w:tblLook w:val="04A0" w:firstRow="1" w:lastRow="0" w:firstColumn="1" w:lastColumn="0" w:noHBand="0" w:noVBand="1"/>
+      </w:tblPr>
+      <w:tblGrid>
+        <w:gridCol w:w="4659"/>
+        <w:gridCol w:w="4659"/>
+      </w:tblGrid>
+      <w:tr>
+        <w:trPr>
+          <w:trHeight w:val="1527"/>
+        </w:trPr>
+        <w:tc>
+          <w:tcPr>
+            <w:tcW w:w="4659" w:type="dxa"/>
+          </w:tcPr>
+          <w:p>
+            <w:proofErr w:type="spellStart"/>
+            <w:proofErr w:type="gramStart"/>
+            <w:r>
+              <w:t>Order.Create.Request</w:t>
+            </w:r>
+            <w:proofErr w:type="spellEnd"/>
+            <w:proofErr w:type="gramEnd"/>
+          </w:p>
+          <w:p/>
+          <w:p/>
+          <w:p>
+            <w:proofErr w:type="spellStart"/>
+            <w:proofErr w:type="gramStart"/>
+            <w:r>
+              <w:t>Order.Create.</w:t>
+            </w:r>
+            <w:r>
+              <w:t>Form.Display</w:t>
+            </w:r>
+            <w:proofErr w:type="spellEnd"/>
+            <w:proofErr w:type="gramEnd"/>
+          </w:p>
+          <w:p/>
+          <w:p/>
+          <w:p>
+            <w:proofErr w:type="spellStart"/>
+            <w:proofErr w:type="gramStart"/>
+            <w:r>
+              <w:t>Order.Create.Query</w:t>
+            </w:r>
+            <w:proofErr w:type="spellEnd"/>
+            <w:proofErr w:type="gramEnd"/>
+          </w:p>
+          <w:p/>
+          <w:p/>
+          <w:p>
+            <w:proofErr w:type="spellStart"/>
+            <w:proofErr w:type="gramStart"/>
+            <w:r>
+              <w:t>Order.Create.Ingredient</w:t>
+            </w:r>
+            <w:proofErr w:type="spellEnd"/>
+            <w:proofErr w:type="gramEnd"/>
+          </w:p>
+        </w:tc>
+        <w:tc>
+          <w:tcPr>
+            <w:tcW w:w="4659" w:type="dxa"/>
+          </w:tcPr>
+          <w:p>
+            <w:r>
+              <w:t>The System shall allow patron to order meal</w:t>
+            </w:r>
+          </w:p>
+          <w:p/>
+          <w:p>
+            <w:r>
+              <w:t>Once the order request is accepted then system will display meal order form which allows patron to select the menu item from the drop down</w:t>
+            </w:r>
+          </w:p>
+          <w:p/>
+          <w:p>
+            <w:r>
+              <w:t>The system retrieves all the ingredient associated with the menu item selected by patron</w:t>
+            </w:r>
+          </w:p>
+          <w:p/>
+          <w:p>
+            <w:r>
+              <w:t>The system the displays the ingredients and allow patron to select and save ingredients for their meal</w:t>
+            </w:r>
+          </w:p>
+          <w:p/>
+        </w:tc>
+      </w:tr>
+    </w:tbl>
+    <w:p/>
+    <w:p/>
     <w:sectPr>
       <w:pgSz w:w="12240" w:h="15840"/>
       <w:pgMar w:top="1440" w:right="1440" w:bottom="1440" w:left="1560" w:header="708" w:footer="708" w:gutter="0"/>
@@ -990,7 +2165,7 @@
 </file>
 
 <file path=word/styles.xml><?xml version="1.0" encoding="utf-8"?>
-<w:styles xmlns:mc="http://schemas.openxmlformats.org/markup-compatibility/2006" xmlns:r="http://schemas.openxmlformats.org/officeDocument/2006/relationships" xmlns:w="http://schemas.openxmlformats.org/wordprocessingml/2006/main" xmlns:w14="http://schemas.microsoft.com/office/word/2010/wordml" xmlns:w15="http://schemas.microsoft.com/office/word/2012/wordml" xmlns:w16cid="http://schemas.microsoft.com/office/word/2016/wordml/cid" xmlns:w16se="http://schemas.microsoft.com/office/word/2015/wordml/symex" mc:Ignorable="w14 w15 w16se w16cid">
+<w:styles xmlns:mc="http://schemas.openxmlformats.org/markup-compatibility/2006" xmlns:r="http://schemas.openxmlformats.org/officeDocument/2006/relationships" xmlns:w="http://schemas.openxmlformats.org/wordprocessingml/2006/main" xmlns:w14="http://schemas.microsoft.com/office/word/2010/wordml" xmlns:w15="http://schemas.microsoft.com/office/word/2012/wordml" xmlns:w16cex="http://schemas.microsoft.com/office/word/2018/wordml/cex" xmlns:w16cid="http://schemas.microsoft.com/office/word/2016/wordml/cid" xmlns:w16="http://schemas.microsoft.com/office/word/2018/wordml" xmlns:w16se="http://schemas.microsoft.com/office/word/2015/wordml/symex" mc:Ignorable="w14 w15 w16se w16cid w16 w16cex">
   <w:docDefaults>
     <w:rPrDefault>
       <w:rPr>
@@ -1112,6 +2287,7 @@
     <w:lsdException w:name="HTML Sample" w:semiHidden="1" w:unhideWhenUsed="1"/>
     <w:lsdException w:name="HTML Typewriter" w:semiHidden="1" w:unhideWhenUsed="1"/>
     <w:lsdException w:name="HTML Variable" w:semiHidden="1" w:unhideWhenUsed="1"/>
+    <w:lsdException w:name="Normal Table" w:semiHidden="1" w:unhideWhenUsed="1"/>
     <w:lsdException w:name="annotation subject" w:semiHidden="1" w:unhideWhenUsed="1"/>
     <w:lsdException w:name="No List" w:semiHidden="1" w:unhideWhenUsed="1"/>
     <w:lsdException w:name="Outline List 1" w:semiHidden="1" w:unhideWhenUsed="1"/>
@@ -1158,8 +2334,10 @@
     <w:lsdException w:name="Table Subtle 2" w:semiHidden="1" w:unhideWhenUsed="1"/>
     <w:lsdException w:name="Table Web 1" w:semiHidden="1" w:unhideWhenUsed="1"/>
     <w:lsdException w:name="Table Web 2" w:semiHidden="1" w:unhideWhenUsed="1"/>
+    <w:lsdException w:name="Table Web 3" w:semiHidden="1" w:unhideWhenUsed="1"/>
     <w:lsdException w:name="Balloon Text" w:semiHidden="1" w:unhideWhenUsed="1"/>
     <w:lsdException w:name="Table Grid" w:uiPriority="39"/>
+    <w:lsdException w:name="Table Theme" w:semiHidden="1" w:unhideWhenUsed="1"/>
     <w:lsdException w:name="Placeholder Text" w:semiHidden="1"/>
     <w:lsdException w:name="No Spacing" w:uiPriority="1" w:qFormat="1"/>
     <w:lsdException w:name="Light Shading" w:uiPriority="60"/>

</xml_diff>